<commit_message>
updated Data_Dict and Object Model XML
</commit_message>
<xml_diff>
--- a/doc/Data_Dictionary.docx
+++ b/doc/Data_Dictionary.docx
@@ -27,14 +27,15 @@
         <w:tblLook w:val="04A0" w:firstRow="1" w:lastRow="0" w:firstColumn="1" w:lastColumn="0" w:noHBand="0" w:noVBand="1"/>
       </w:tblPr>
       <w:tblGrid>
-        <w:gridCol w:w="3153"/>
-        <w:gridCol w:w="3930"/>
-        <w:gridCol w:w="7307"/>
+        <w:gridCol w:w="1170"/>
+        <w:gridCol w:w="3361"/>
+        <w:gridCol w:w="4277"/>
+        <w:gridCol w:w="5582"/>
       </w:tblGrid>
       <w:tr>
         <w:tc>
           <w:tcPr>
-            <w:tcW w:w="3153" w:type="dxa"/>
+            <w:tcW w:w="1170" w:type="dxa"/>
           </w:tcPr>
           <w:p>
             <w:pPr>
@@ -57,13 +58,13 @@
                 <w:sz w:val="28"/>
                 <w:szCs w:val="28"/>
               </w:rPr>
-              <w:t>Entity Object</w:t>
-            </w:r>
-          </w:p>
-        </w:tc>
-        <w:tc>
-          <w:tcPr>
-            <w:tcW w:w="3930" w:type="dxa"/>
+              <w:t>Class Number</w:t>
+            </w:r>
+          </w:p>
+        </w:tc>
+        <w:tc>
+          <w:tcPr>
+            <w:tcW w:w="3361" w:type="dxa"/>
           </w:tcPr>
           <w:p>
             <w:pPr>
@@ -86,17 +87,9 @@
                 <w:sz w:val="28"/>
                 <w:szCs w:val="28"/>
               </w:rPr>
-              <w:t>Attributes and Associations</w:t>
-            </w:r>
-          </w:p>
-        </w:tc>
-        <w:tc>
-          <w:tcPr>
-            <w:tcW w:w="7307" w:type="dxa"/>
-          </w:tcPr>
-          <w:p>
-            <w:pPr>
-              <w:jc w:val="center"/>
+              <w:t>Object</w:t>
+            </w:r>
+            <w:r>
               <w:rPr>
                 <w:rFonts w:ascii="Calibri" w:eastAsia="Times New Roman" w:hAnsi="Calibri" w:cs="Calibri"/>
                 <w:b/>
@@ -105,8 +98,17 @@
                 <w:sz w:val="28"/>
                 <w:szCs w:val="28"/>
               </w:rPr>
-            </w:pPr>
-            <w:r>
+              <w:t xml:space="preserve"> Name</w:t>
+            </w:r>
+          </w:p>
+        </w:tc>
+        <w:tc>
+          <w:tcPr>
+            <w:tcW w:w="4277" w:type="dxa"/>
+          </w:tcPr>
+          <w:p>
+            <w:pPr>
+              <w:jc w:val="center"/>
               <w:rPr>
                 <w:rFonts w:ascii="Calibri" w:eastAsia="Times New Roman" w:hAnsi="Calibri" w:cs="Calibri"/>
                 <w:b/>
@@ -115,7 +117,46 @@
                 <w:sz w:val="28"/>
                 <w:szCs w:val="28"/>
               </w:rPr>
-              <w:t>Definition</w:t>
+            </w:pPr>
+            <w:r>
+              <w:rPr>
+                <w:rFonts w:ascii="Calibri" w:eastAsia="Times New Roman" w:hAnsi="Calibri" w:cs="Calibri"/>
+                <w:b/>
+                <w:bCs/>
+                <w:color w:val="000000"/>
+                <w:sz w:val="28"/>
+                <w:szCs w:val="28"/>
+              </w:rPr>
+              <w:t>Attributes and Associations</w:t>
+            </w:r>
+          </w:p>
+        </w:tc>
+        <w:tc>
+          <w:tcPr>
+            <w:tcW w:w="5582" w:type="dxa"/>
+          </w:tcPr>
+          <w:p>
+            <w:pPr>
+              <w:jc w:val="center"/>
+              <w:rPr>
+                <w:rFonts w:ascii="Calibri" w:eastAsia="Times New Roman" w:hAnsi="Calibri" w:cs="Calibri"/>
+                <w:b/>
+                <w:bCs/>
+                <w:color w:val="000000"/>
+                <w:sz w:val="28"/>
+                <w:szCs w:val="28"/>
+              </w:rPr>
+            </w:pPr>
+            <w:r>
+              <w:rPr>
+                <w:rFonts w:ascii="Calibri" w:eastAsia="Times New Roman" w:hAnsi="Calibri" w:cs="Calibri"/>
+                <w:b/>
+                <w:bCs/>
+                <w:color w:val="000000"/>
+                <w:sz w:val="28"/>
+                <w:szCs w:val="28"/>
+              </w:rPr>
+              <w:t>Definition/Description</w:t>
             </w:r>
           </w:p>
         </w:tc>
@@ -123,7 +164,41 @@
       <w:tr>
         <w:tc>
           <w:tcPr>
-            <w:tcW w:w="3153" w:type="dxa"/>
+            <w:tcW w:w="1170" w:type="dxa"/>
+          </w:tcPr>
+          <w:p>
+            <w:pPr>
+              <w:rPr>
+                <w:rFonts w:ascii="Calibri" w:eastAsia="Times New Roman" w:hAnsi="Calibri" w:cs="Calibri"/>
+                <w:color w:val="000000"/>
+              </w:rPr>
+            </w:pPr>
+            <w:r>
+              <w:rPr>
+                <w:rFonts w:ascii="Calibri" w:eastAsia="Times New Roman" w:hAnsi="Calibri" w:cs="Calibri"/>
+                <w:color w:val="000000"/>
+              </w:rPr>
+              <w:t>C</w:t>
+            </w:r>
+            <w:r>
+              <w:rPr>
+                <w:rFonts w:ascii="Calibri" w:eastAsia="Times New Roman" w:hAnsi="Calibri" w:cs="Calibri"/>
+                <w:color w:val="000000"/>
+              </w:rPr>
+              <w:t>N</w:t>
+            </w:r>
+            <w:r>
+              <w:rPr>
+                <w:rFonts w:ascii="Calibri" w:eastAsia="Times New Roman" w:hAnsi="Calibri" w:cs="Calibri"/>
+                <w:color w:val="000000"/>
+              </w:rPr>
+              <w:t>-01</w:t>
+            </w:r>
+          </w:p>
+        </w:tc>
+        <w:tc>
+          <w:tcPr>
+            <w:tcW w:w="3361" w:type="dxa"/>
           </w:tcPr>
           <w:p>
             <w:pPr>
@@ -143,22 +218,145 @@
         </w:tc>
         <w:tc>
           <w:tcPr>
-            <w:tcW w:w="3930" w:type="dxa"/>
-          </w:tcPr>
-          <w:p>
-            <w:pPr>
-              <w:rPr>
-                <w:rFonts w:ascii="Calibri" w:eastAsia="Times New Roman" w:hAnsi="Calibri" w:cs="Calibri"/>
-                <w:color w:val="000000"/>
-              </w:rPr>
-            </w:pPr>
-            <w:r>
-              <w:rPr>
-                <w:rFonts w:ascii="Calibri" w:eastAsia="Times New Roman" w:hAnsi="Calibri" w:cs="Calibri"/>
-                <w:color w:val="000000"/>
-              </w:rPr>
-              <w:t>-</w:t>
-            </w:r>
+            <w:tcW w:w="4277" w:type="dxa"/>
+          </w:tcPr>
+          <w:p>
+            <w:pPr>
+              <w:rPr>
+                <w:rFonts w:ascii="Calibri" w:eastAsia="Times New Roman" w:hAnsi="Calibri" w:cs="Calibri"/>
+                <w:color w:val="000000"/>
+              </w:rPr>
+            </w:pPr>
+            <w:r>
+              <w:rPr>
+                <w:rFonts w:ascii="Calibri" w:eastAsia="Times New Roman" w:hAnsi="Calibri" w:cs="Calibri"/>
+                <w:color w:val="000000"/>
+              </w:rPr>
+              <w:t xml:space="preserve">- </w:t>
+            </w:r>
+            <w:proofErr w:type="spellStart"/>
+            <w:r>
+              <w:rPr>
+                <w:rFonts w:ascii="Calibri" w:eastAsia="Times New Roman" w:hAnsi="Calibri" w:cs="Calibri"/>
+                <w:color w:val="000000"/>
+              </w:rPr>
+              <w:t>idNumber</w:t>
+            </w:r>
+            <w:proofErr w:type="spellEnd"/>
+          </w:p>
+          <w:p>
+            <w:pPr>
+              <w:rPr>
+                <w:rFonts w:ascii="Calibri" w:eastAsia="Times New Roman" w:hAnsi="Calibri" w:cs="Calibri"/>
+                <w:color w:val="000000"/>
+              </w:rPr>
+            </w:pPr>
+            <w:r>
+              <w:rPr>
+                <w:rFonts w:ascii="Calibri" w:eastAsia="Times New Roman" w:hAnsi="Calibri" w:cs="Calibri"/>
+                <w:color w:val="000000"/>
+              </w:rPr>
+              <w:t>- name</w:t>
+            </w:r>
+          </w:p>
+          <w:p>
+            <w:pPr>
+              <w:rPr>
+                <w:rFonts w:ascii="Calibri" w:eastAsia="Times New Roman" w:hAnsi="Calibri" w:cs="Calibri"/>
+                <w:color w:val="000000"/>
+              </w:rPr>
+            </w:pPr>
+            <w:r>
+              <w:rPr>
+                <w:rFonts w:ascii="Calibri" w:eastAsia="Times New Roman" w:hAnsi="Calibri" w:cs="Calibri"/>
+                <w:color w:val="000000"/>
+              </w:rPr>
+              <w:t>- breed</w:t>
+            </w:r>
+          </w:p>
+          <w:p>
+            <w:pPr>
+              <w:rPr>
+                <w:rFonts w:ascii="Calibri" w:eastAsia="Times New Roman" w:hAnsi="Calibri" w:cs="Calibri"/>
+                <w:color w:val="000000"/>
+              </w:rPr>
+            </w:pPr>
+            <w:r>
+              <w:rPr>
+                <w:rFonts w:ascii="Calibri" w:eastAsia="Times New Roman" w:hAnsi="Calibri" w:cs="Calibri"/>
+                <w:color w:val="000000"/>
+              </w:rPr>
+              <w:t>- size</w:t>
+            </w:r>
+          </w:p>
+          <w:p>
+            <w:pPr>
+              <w:rPr>
+                <w:rFonts w:ascii="Calibri" w:eastAsia="Times New Roman" w:hAnsi="Calibri" w:cs="Calibri"/>
+                <w:color w:val="000000"/>
+              </w:rPr>
+            </w:pPr>
+            <w:r>
+              <w:rPr>
+                <w:rFonts w:ascii="Calibri" w:eastAsia="Times New Roman" w:hAnsi="Calibri" w:cs="Calibri"/>
+                <w:color w:val="000000"/>
+              </w:rPr>
+              <w:t>- age</w:t>
+            </w:r>
+          </w:p>
+          <w:p>
+            <w:pPr>
+              <w:rPr>
+                <w:rFonts w:ascii="Calibri" w:eastAsia="Times New Roman" w:hAnsi="Calibri" w:cs="Calibri"/>
+                <w:color w:val="000000"/>
+              </w:rPr>
+            </w:pPr>
+            <w:r>
+              <w:rPr>
+                <w:rFonts w:ascii="Calibri" w:eastAsia="Times New Roman" w:hAnsi="Calibri" w:cs="Calibri"/>
+                <w:color w:val="000000"/>
+              </w:rPr>
+              <w:t>- species</w:t>
+            </w:r>
+          </w:p>
+          <w:p>
+            <w:pPr>
+              <w:rPr>
+                <w:rFonts w:ascii="Calibri" w:eastAsia="Times New Roman" w:hAnsi="Calibri" w:cs="Calibri"/>
+                <w:color w:val="000000"/>
+              </w:rPr>
+            </w:pPr>
+            <w:r>
+              <w:rPr>
+                <w:rFonts w:ascii="Calibri" w:eastAsia="Times New Roman" w:hAnsi="Calibri" w:cs="Calibri"/>
+                <w:color w:val="000000"/>
+              </w:rPr>
+              <w:t>- gender</w:t>
+            </w:r>
+          </w:p>
+          <w:p>
+            <w:pPr>
+              <w:rPr>
+                <w:rFonts w:ascii="Calibri" w:eastAsia="Times New Roman" w:hAnsi="Calibri" w:cs="Calibri"/>
+                <w:color w:val="000000"/>
+              </w:rPr>
+            </w:pPr>
+            <w:r>
+              <w:rPr>
+                <w:rFonts w:ascii="Calibri" w:eastAsia="Times New Roman" w:hAnsi="Calibri" w:cs="Calibri"/>
+                <w:color w:val="000000"/>
+              </w:rPr>
+              <w:t xml:space="preserve">- </w:t>
+            </w:r>
+            <w:proofErr w:type="spellStart"/>
+            <w:r>
+              <w:rPr>
+                <w:rFonts w:ascii="Calibri" w:eastAsia="Times New Roman" w:hAnsi="Calibri" w:cs="Calibri"/>
+                <w:color w:val="000000"/>
+              </w:rPr>
+              <w:t>isHypoAllergenic</w:t>
+            </w:r>
+            <w:proofErr w:type="spellEnd"/>
             <w:r>
               <w:rPr>
                 <w:rFonts w:ascii="Calibri" w:eastAsia="Times New Roman" w:hAnsi="Calibri" w:cs="Calibri"/>
@@ -166,62 +364,19 @@
               </w:rPr>
               <w:t xml:space="preserve"> </w:t>
             </w:r>
-            <w:r>
-              <w:rPr>
-                <w:rFonts w:ascii="Calibri" w:eastAsia="Times New Roman" w:hAnsi="Calibri" w:cs="Calibri"/>
-                <w:color w:val="000000"/>
-              </w:rPr>
-              <w:t>Physical traits</w:t>
-            </w:r>
-            <w:r>
-              <w:rPr>
-                <w:rFonts w:ascii="Calibri" w:eastAsia="Times New Roman" w:hAnsi="Calibri" w:cs="Calibri"/>
-                <w:color w:val="000000"/>
-              </w:rPr>
-              <w:t xml:space="preserve"> </w:t>
-            </w:r>
-          </w:p>
-          <w:p>
-            <w:pPr>
-              <w:rPr>
-                <w:rFonts w:ascii="Calibri" w:eastAsia="Times New Roman" w:hAnsi="Calibri" w:cs="Calibri"/>
-                <w:color w:val="000000"/>
-              </w:rPr>
-            </w:pPr>
-            <w:r>
-              <w:rPr>
-                <w:rFonts w:ascii="Calibri" w:eastAsia="Times New Roman" w:hAnsi="Calibri" w:cs="Calibri"/>
-                <w:color w:val="000000"/>
-              </w:rPr>
-              <w:t>- Non-physical traits</w:t>
-            </w:r>
-          </w:p>
-          <w:p>
-            <w:pPr>
-              <w:rPr>
-                <w:rFonts w:ascii="Calibri" w:eastAsia="Times New Roman" w:hAnsi="Calibri" w:cs="Calibri"/>
-                <w:color w:val="000000"/>
-              </w:rPr>
-            </w:pPr>
-            <w:r>
-              <w:rPr>
-                <w:rFonts w:ascii="Calibri" w:eastAsia="Times New Roman" w:hAnsi="Calibri" w:cs="Calibri"/>
-                <w:color w:val="000000"/>
-              </w:rPr>
-              <w:t>- U</w:t>
-            </w:r>
-            <w:r>
-              <w:rPr>
-                <w:rFonts w:ascii="Calibri" w:eastAsia="Times New Roman" w:hAnsi="Calibri" w:cs="Calibri"/>
-                <w:color w:val="000000"/>
-              </w:rPr>
-              <w:t>nique ID number</w:t>
-            </w:r>
-          </w:p>
-        </w:tc>
-        <w:tc>
-          <w:tcPr>
-            <w:tcW w:w="7307" w:type="dxa"/>
+          </w:p>
+          <w:p>
+            <w:pPr>
+              <w:rPr>
+                <w:rFonts w:ascii="Calibri" w:eastAsia="Times New Roman" w:hAnsi="Calibri" w:cs="Calibri"/>
+                <w:color w:val="000000"/>
+              </w:rPr>
+            </w:pPr>
+          </w:p>
+        </w:tc>
+        <w:tc>
+          <w:tcPr>
+            <w:tcW w:w="5582" w:type="dxa"/>
           </w:tcPr>
           <w:p>
             <w:pPr>
@@ -242,15 +397,71 @@
                 <w:rFonts w:ascii="Calibri" w:eastAsia="Times New Roman" w:hAnsi="Calibri" w:cs="Calibri"/>
                 <w:color w:val="000000"/>
               </w:rPr>
-              <w:t>Animals, within the shelter, ready for adoption. Each animal has a set of attributes (unique physical, and non-physical), as well as a name.</w:t>
-            </w:r>
+              <w:t>Animals, within the shelter, ready for adoption. Each animal has a set of attributes (unique physical, and non-physical), as well as a nam</w:t>
+            </w:r>
+            <w:r>
+              <w:rPr>
+                <w:rFonts w:ascii="Calibri" w:eastAsia="Times New Roman" w:hAnsi="Calibri" w:cs="Calibri"/>
+                <w:color w:val="000000"/>
+              </w:rPr>
+              <w:t>e</w:t>
+            </w:r>
+            <w:r>
+              <w:rPr>
+                <w:rFonts w:ascii="Calibri" w:eastAsia="Times New Roman" w:hAnsi="Calibri" w:cs="Calibri"/>
+                <w:color w:val="000000"/>
+              </w:rPr>
+              <w:t xml:space="preserve">. The set of non-physical and physical attributes are used in determining potential matches with clients, using the ACM algorithm. </w:t>
+            </w:r>
+          </w:p>
+          <w:p>
+            <w:pPr>
+              <w:rPr>
+                <w:rFonts w:ascii="Calibri" w:eastAsia="Times New Roman" w:hAnsi="Calibri" w:cs="Calibri"/>
+                <w:color w:val="000000"/>
+              </w:rPr>
+            </w:pPr>
           </w:p>
         </w:tc>
       </w:tr>
       <w:tr>
         <w:tc>
           <w:tcPr>
-            <w:tcW w:w="3153" w:type="dxa"/>
+            <w:tcW w:w="1170" w:type="dxa"/>
+          </w:tcPr>
+          <w:p>
+            <w:pPr>
+              <w:rPr>
+                <w:rFonts w:ascii="Calibri" w:eastAsia="Times New Roman" w:hAnsi="Calibri" w:cs="Calibri"/>
+                <w:color w:val="000000"/>
+              </w:rPr>
+            </w:pPr>
+            <w:r>
+              <w:rPr>
+                <w:rFonts w:ascii="Calibri" w:eastAsia="Times New Roman" w:hAnsi="Calibri" w:cs="Calibri"/>
+                <w:color w:val="000000"/>
+              </w:rPr>
+              <w:t>C</w:t>
+            </w:r>
+            <w:r>
+              <w:rPr>
+                <w:rFonts w:ascii="Calibri" w:eastAsia="Times New Roman" w:hAnsi="Calibri" w:cs="Calibri"/>
+                <w:color w:val="000000"/>
+              </w:rPr>
+              <w:t>N</w:t>
+            </w:r>
+            <w:r>
+              <w:rPr>
+                <w:rFonts w:ascii="Calibri" w:eastAsia="Times New Roman" w:hAnsi="Calibri" w:cs="Calibri"/>
+                <w:color w:val="000000"/>
+              </w:rPr>
+              <w:t>-02</w:t>
+            </w:r>
+          </w:p>
+        </w:tc>
+        <w:tc>
+          <w:tcPr>
+            <w:tcW w:w="3361" w:type="dxa"/>
           </w:tcPr>
           <w:p>
             <w:pPr>
@@ -270,7 +481,7 @@
         </w:tc>
         <w:tc>
           <w:tcPr>
-            <w:tcW w:w="3930" w:type="dxa"/>
+            <w:tcW w:w="4277" w:type="dxa"/>
           </w:tcPr>
           <w:p>
             <w:pPr>
@@ -335,13 +546,27 @@
                 <w:rFonts w:ascii="Calibri" w:eastAsia="Times New Roman" w:hAnsi="Calibri" w:cs="Calibri"/>
                 <w:color w:val="000000"/>
               </w:rPr>
-              <w:t>nique ID number</w:t>
-            </w:r>
-          </w:p>
-        </w:tc>
-        <w:tc>
-          <w:tcPr>
-            <w:tcW w:w="7307" w:type="dxa"/>
+              <w:t xml:space="preserve">nique </w:t>
+            </w:r>
+            <w:r>
+              <w:rPr>
+                <w:rFonts w:ascii="Calibri" w:eastAsia="Times New Roman" w:hAnsi="Calibri" w:cs="Calibri"/>
+                <w:color w:val="000000"/>
+              </w:rPr>
+              <w:t xml:space="preserve">client </w:t>
+            </w:r>
+            <w:r>
+              <w:rPr>
+                <w:rFonts w:ascii="Calibri" w:eastAsia="Times New Roman" w:hAnsi="Calibri" w:cs="Calibri"/>
+                <w:color w:val="000000"/>
+              </w:rPr>
+              <w:t>ID number</w:t>
+            </w:r>
+          </w:p>
+        </w:tc>
+        <w:tc>
+          <w:tcPr>
+            <w:tcW w:w="5582" w:type="dxa"/>
           </w:tcPr>
           <w:p>
             <w:pPr>
@@ -364,13 +589,62 @@
               </w:rPr>
               <w:t xml:space="preserve">An individual wishing to adopt an animal from the shelter. </w:t>
             </w:r>
+            <w:r>
+              <w:rPr>
+                <w:rFonts w:ascii="Calibri" w:eastAsia="Times New Roman" w:hAnsi="Calibri" w:cs="Calibri"/>
+                <w:color w:val="000000"/>
+              </w:rPr>
+              <w:t xml:space="preserve">Each individual has their own physical characteristics, as well as non-physical characteristics that are used in determining a potential match with an animal, using the ACM algorithm. </w:t>
+            </w:r>
+          </w:p>
+          <w:p>
+            <w:pPr>
+              <w:rPr>
+                <w:rFonts w:ascii="Calibri" w:eastAsia="Times New Roman" w:hAnsi="Calibri" w:cs="Calibri"/>
+                <w:color w:val="000000"/>
+              </w:rPr>
+            </w:pPr>
           </w:p>
         </w:tc>
       </w:tr>
       <w:tr>
         <w:tc>
           <w:tcPr>
-            <w:tcW w:w="3153" w:type="dxa"/>
+            <w:tcW w:w="1170" w:type="dxa"/>
+          </w:tcPr>
+          <w:p>
+            <w:pPr>
+              <w:rPr>
+                <w:rFonts w:ascii="Calibri" w:eastAsia="Times New Roman" w:hAnsi="Calibri" w:cs="Calibri"/>
+                <w:color w:val="000000"/>
+              </w:rPr>
+            </w:pPr>
+            <w:r>
+              <w:rPr>
+                <w:rFonts w:ascii="Calibri" w:eastAsia="Times New Roman" w:hAnsi="Calibri" w:cs="Calibri"/>
+                <w:color w:val="000000"/>
+              </w:rPr>
+              <w:t>C</w:t>
+            </w:r>
+            <w:r>
+              <w:rPr>
+                <w:rFonts w:ascii="Calibri" w:eastAsia="Times New Roman" w:hAnsi="Calibri" w:cs="Calibri"/>
+                <w:color w:val="000000"/>
+              </w:rPr>
+              <w:t>N</w:t>
+            </w:r>
+            <w:r>
+              <w:rPr>
+                <w:rFonts w:ascii="Calibri" w:eastAsia="Times New Roman" w:hAnsi="Calibri" w:cs="Calibri"/>
+                <w:color w:val="000000"/>
+              </w:rPr>
+              <w:t>-03</w:t>
+            </w:r>
+          </w:p>
+        </w:tc>
+        <w:tc>
+          <w:tcPr>
+            <w:tcW w:w="3361" w:type="dxa"/>
           </w:tcPr>
           <w:p>
             <w:pPr>
@@ -406,7 +680,7 @@
         </w:tc>
         <w:tc>
           <w:tcPr>
-            <w:tcW w:w="3930" w:type="dxa"/>
+            <w:tcW w:w="4277" w:type="dxa"/>
           </w:tcPr>
           <w:p>
             <w:pPr>
@@ -427,13 +701,42 @@
                 <w:rFonts w:ascii="Calibri" w:eastAsia="Times New Roman" w:hAnsi="Calibri" w:cs="Calibri"/>
                 <w:color w:val="000000"/>
               </w:rPr>
-              <w:t xml:space="preserve"> Staff ID number</w:t>
-            </w:r>
-          </w:p>
-        </w:tc>
-        <w:tc>
-          <w:tcPr>
-            <w:tcW w:w="7307" w:type="dxa"/>
+              <w:t xml:space="preserve"> </w:t>
+            </w:r>
+            <w:r>
+              <w:rPr>
+                <w:rFonts w:ascii="Calibri" w:eastAsia="Times New Roman" w:hAnsi="Calibri" w:cs="Calibri"/>
+                <w:color w:val="000000"/>
+              </w:rPr>
+              <w:t xml:space="preserve">Unique </w:t>
+            </w:r>
+            <w:r>
+              <w:rPr>
+                <w:rFonts w:ascii="Calibri" w:eastAsia="Times New Roman" w:hAnsi="Calibri" w:cs="Calibri"/>
+                <w:color w:val="000000"/>
+              </w:rPr>
+              <w:t>Staff ID number</w:t>
+            </w:r>
+          </w:p>
+          <w:p>
+            <w:pPr>
+              <w:rPr>
+                <w:rFonts w:ascii="Calibri" w:eastAsia="Times New Roman" w:hAnsi="Calibri" w:cs="Calibri"/>
+                <w:color w:val="000000"/>
+              </w:rPr>
+            </w:pPr>
+            <w:r>
+              <w:rPr>
+                <w:rFonts w:ascii="Calibri" w:eastAsia="Times New Roman" w:hAnsi="Calibri" w:cs="Calibri"/>
+                <w:color w:val="000000"/>
+              </w:rPr>
+              <w:t>- staff member personal traits</w:t>
+            </w:r>
+          </w:p>
+        </w:tc>
+        <w:tc>
+          <w:tcPr>
+            <w:tcW w:w="5582" w:type="dxa"/>
           </w:tcPr>
           <w:p>
             <w:pPr>
@@ -456,13 +759,57 @@
               </w:rPr>
               <w:t xml:space="preserve">An individual who is employed by the Shelter. Can also be a client of the shelter. </w:t>
             </w:r>
+            <w:bookmarkStart w:id="0" w:name="_GoBack"/>
+            <w:bookmarkEnd w:id="0"/>
+          </w:p>
+          <w:p>
+            <w:pPr>
+              <w:rPr>
+                <w:rFonts w:ascii="Calibri" w:eastAsia="Times New Roman" w:hAnsi="Calibri" w:cs="Calibri"/>
+                <w:color w:val="000000"/>
+              </w:rPr>
+            </w:pPr>
           </w:p>
         </w:tc>
       </w:tr>
       <w:tr>
         <w:tc>
           <w:tcPr>
-            <w:tcW w:w="3153" w:type="dxa"/>
+            <w:tcW w:w="1170" w:type="dxa"/>
+          </w:tcPr>
+          <w:p>
+            <w:pPr>
+              <w:rPr>
+                <w:rFonts w:ascii="Calibri" w:eastAsia="Times New Roman" w:hAnsi="Calibri" w:cs="Calibri"/>
+                <w:color w:val="000000"/>
+              </w:rPr>
+            </w:pPr>
+            <w:r>
+              <w:rPr>
+                <w:rFonts w:ascii="Calibri" w:eastAsia="Times New Roman" w:hAnsi="Calibri" w:cs="Calibri"/>
+                <w:color w:val="000000"/>
+              </w:rPr>
+              <w:t>C</w:t>
+            </w:r>
+            <w:r>
+              <w:rPr>
+                <w:rFonts w:ascii="Calibri" w:eastAsia="Times New Roman" w:hAnsi="Calibri" w:cs="Calibri"/>
+                <w:color w:val="000000"/>
+              </w:rPr>
+              <w:t>N</w:t>
+            </w:r>
+            <w:r>
+              <w:rPr>
+                <w:rFonts w:ascii="Calibri" w:eastAsia="Times New Roman" w:hAnsi="Calibri" w:cs="Calibri"/>
+                <w:color w:val="000000"/>
+              </w:rPr>
+              <w:t>-04</w:t>
+            </w:r>
+          </w:p>
+        </w:tc>
+        <w:tc>
+          <w:tcPr>
+            <w:tcW w:w="3361" w:type="dxa"/>
           </w:tcPr>
           <w:p>
             <w:pPr>
@@ -484,7 +831,7 @@
         </w:tc>
         <w:tc>
           <w:tcPr>
-            <w:tcW w:w="3930" w:type="dxa"/>
+            <w:tcW w:w="4277" w:type="dxa"/>
           </w:tcPr>
           <w:p>
             <w:pPr>
@@ -500,13 +847,11 @@
               </w:rPr>
               <w:t>- Client</w:t>
             </w:r>
-            <w:bookmarkStart w:id="0" w:name="_GoBack"/>
-            <w:bookmarkEnd w:id="0"/>
-          </w:p>
-        </w:tc>
-        <w:tc>
-          <w:tcPr>
-            <w:tcW w:w="7307" w:type="dxa"/>
+          </w:p>
+        </w:tc>
+        <w:tc>
+          <w:tcPr>
+            <w:tcW w:w="5582" w:type="dxa"/>
           </w:tcPr>
           <w:p>
             <w:pPr>
@@ -544,13 +889,55 @@
               </w:rPr>
               <w:t>- Can be accessed by clients and staff members</w:t>
             </w:r>
+          </w:p>
+          <w:p>
+            <w:pPr>
+              <w:rPr>
+                <w:rFonts w:ascii="Calibri" w:eastAsia="Times New Roman" w:hAnsi="Calibri" w:cs="Calibri"/>
+                <w:color w:val="000000"/>
+              </w:rPr>
+            </w:pPr>
           </w:p>
         </w:tc>
       </w:tr>
       <w:tr>
         <w:tc>
           <w:tcPr>
-            <w:tcW w:w="3153" w:type="dxa"/>
+            <w:tcW w:w="1170" w:type="dxa"/>
+          </w:tcPr>
+          <w:p>
+            <w:pPr>
+              <w:rPr>
+                <w:rFonts w:ascii="Calibri" w:eastAsia="Times New Roman" w:hAnsi="Calibri" w:cs="Calibri"/>
+                <w:color w:val="000000"/>
+              </w:rPr>
+            </w:pPr>
+            <w:r>
+              <w:rPr>
+                <w:rFonts w:ascii="Calibri" w:eastAsia="Times New Roman" w:hAnsi="Calibri" w:cs="Calibri"/>
+                <w:color w:val="000000"/>
+              </w:rPr>
+              <w:t>C</w:t>
+            </w:r>
+            <w:r>
+              <w:rPr>
+                <w:rFonts w:ascii="Calibri" w:eastAsia="Times New Roman" w:hAnsi="Calibri" w:cs="Calibri"/>
+                <w:color w:val="000000"/>
+              </w:rPr>
+              <w:t>N</w:t>
+            </w:r>
+            <w:r>
+              <w:rPr>
+                <w:rFonts w:ascii="Calibri" w:eastAsia="Times New Roman" w:hAnsi="Calibri" w:cs="Calibri"/>
+                <w:color w:val="000000"/>
+              </w:rPr>
+              <w:t>-05</w:t>
+            </w:r>
+          </w:p>
+        </w:tc>
+        <w:tc>
+          <w:tcPr>
+            <w:tcW w:w="3361" w:type="dxa"/>
           </w:tcPr>
           <w:p>
             <w:pPr>
@@ -572,7 +959,7 @@
         </w:tc>
         <w:tc>
           <w:tcPr>
-            <w:tcW w:w="3930" w:type="dxa"/>
+            <w:tcW w:w="4277" w:type="dxa"/>
           </w:tcPr>
           <w:p>
             <w:pPr>
@@ -596,10 +983,18 @@
               <w:t>Animal</w:t>
             </w:r>
           </w:p>
-        </w:tc>
-        <w:tc>
-          <w:tcPr>
-            <w:tcW w:w="7307" w:type="dxa"/>
+          <w:p>
+            <w:pPr>
+              <w:rPr>
+                <w:rFonts w:ascii="Calibri" w:eastAsia="Times New Roman" w:hAnsi="Calibri" w:cs="Calibri"/>
+                <w:color w:val="000000"/>
+              </w:rPr>
+            </w:pPr>
+          </w:p>
+        </w:tc>
+        <w:tc>
+          <w:tcPr>
+            <w:tcW w:w="5582" w:type="dxa"/>
           </w:tcPr>
           <w:p>
             <w:pPr>
@@ -649,15 +1044,65 @@
                 <w:rFonts w:ascii="Calibri" w:eastAsia="Times New Roman" w:hAnsi="Calibri" w:cs="Calibri"/>
                 <w:color w:val="000000"/>
               </w:rPr>
-              <w:t>- Can be accessed by staff members only</w:t>
-            </w:r>
+              <w:t xml:space="preserve">- </w:t>
+            </w:r>
+            <w:r>
+              <w:rPr>
+                <w:rFonts w:ascii="Calibri" w:eastAsia="Times New Roman" w:hAnsi="Calibri" w:cs="Calibri"/>
+                <w:color w:val="000000"/>
+              </w:rPr>
+              <w:t>Can be accessed by staff members only</w:t>
+            </w:r>
+          </w:p>
+          <w:p>
+            <w:pPr>
+              <w:rPr>
+                <w:rFonts w:ascii="Calibri" w:eastAsia="Times New Roman" w:hAnsi="Calibri" w:cs="Calibri"/>
+                <w:color w:val="000000"/>
+              </w:rPr>
+            </w:pPr>
           </w:p>
         </w:tc>
       </w:tr>
       <w:tr>
         <w:tc>
           <w:tcPr>
-            <w:tcW w:w="3153" w:type="dxa"/>
+            <w:tcW w:w="1170" w:type="dxa"/>
+          </w:tcPr>
+          <w:p>
+            <w:pPr>
+              <w:rPr>
+                <w:rFonts w:ascii="Calibri" w:eastAsia="Times New Roman" w:hAnsi="Calibri" w:cs="Calibri"/>
+                <w:color w:val="000000"/>
+              </w:rPr>
+            </w:pPr>
+            <w:r>
+              <w:rPr>
+                <w:rFonts w:ascii="Calibri" w:eastAsia="Times New Roman" w:hAnsi="Calibri" w:cs="Calibri"/>
+                <w:color w:val="000000"/>
+              </w:rPr>
+              <w:lastRenderedPageBreak/>
+              <w:t>C</w:t>
+            </w:r>
+            <w:r>
+              <w:rPr>
+                <w:rFonts w:ascii="Calibri" w:eastAsia="Times New Roman" w:hAnsi="Calibri" w:cs="Calibri"/>
+                <w:color w:val="000000"/>
+              </w:rPr>
+              <w:t>N</w:t>
+            </w:r>
+            <w:r>
+              <w:rPr>
+                <w:rFonts w:ascii="Calibri" w:eastAsia="Times New Roman" w:hAnsi="Calibri" w:cs="Calibri"/>
+                <w:color w:val="000000"/>
+              </w:rPr>
+              <w:t>-06</w:t>
+            </w:r>
+          </w:p>
+        </w:tc>
+        <w:tc>
+          <w:tcPr>
+            <w:tcW w:w="3361" w:type="dxa"/>
           </w:tcPr>
           <w:p>
             <w:pPr>
@@ -672,27 +1117,20 @@
                 <w:rFonts w:ascii="Calibri" w:eastAsia="Times New Roman" w:hAnsi="Calibri" w:cs="Calibri"/>
                 <w:color w:val="000000"/>
               </w:rPr>
-              <w:t>c</w:t>
-            </w:r>
-            <w:r>
-              <w:rPr>
-                <w:rFonts w:ascii="Calibri" w:eastAsia="Times New Roman" w:hAnsi="Calibri" w:cs="Calibri"/>
-                <w:color w:val="000000"/>
-              </w:rPr>
-              <w:t>uACS_System</w:t>
+              <w:t>cuACS</w:t>
             </w:r>
             <w:proofErr w:type="spellEnd"/>
           </w:p>
         </w:tc>
         <w:tc>
           <w:tcPr>
-            <w:tcW w:w="3930" w:type="dxa"/>
+            <w:tcW w:w="4277" w:type="dxa"/>
           </w:tcPr>
           <w:p/>
         </w:tc>
         <w:tc>
           <w:tcPr>
-            <w:tcW w:w="7307" w:type="dxa"/>
+            <w:tcW w:w="5582" w:type="dxa"/>
           </w:tcPr>
           <w:p>
             <w:pPr>
@@ -736,35 +1174,256 @@
                 <w:rFonts w:ascii="Calibri" w:eastAsia="Times New Roman" w:hAnsi="Calibri" w:cs="Calibri"/>
                 <w:color w:val="000000"/>
               </w:rPr>
-              <w:t>)</w:t>
-            </w:r>
-            <w:r>
-              <w:rPr>
-                <w:rFonts w:ascii="Calibri" w:eastAsia="Times New Roman" w:hAnsi="Calibri" w:cs="Calibri"/>
-                <w:color w:val="000000"/>
-              </w:rPr>
-              <w:t>, launched by a staff member</w:t>
-            </w:r>
+              <w:t>), launched by a staff member</w:t>
+            </w:r>
+          </w:p>
+          <w:p>
+            <w:pPr>
+              <w:rPr>
+                <w:rFonts w:ascii="Calibri" w:eastAsia="Times New Roman" w:hAnsi="Calibri" w:cs="Calibri"/>
+                <w:color w:val="000000"/>
+              </w:rPr>
+            </w:pPr>
           </w:p>
         </w:tc>
       </w:tr>
       <w:tr>
         <w:tc>
           <w:tcPr>
-            <w:tcW w:w="3153" w:type="dxa"/>
-          </w:tcPr>
+            <w:tcW w:w="1170" w:type="dxa"/>
+          </w:tcPr>
+          <w:p>
+            <w:r>
+              <w:t>C</w:t>
+            </w:r>
+            <w:r>
+              <w:t>N</w:t>
+            </w:r>
+            <w:r>
+              <w:t>-07</w:t>
+            </w:r>
+          </w:p>
+        </w:tc>
+        <w:tc>
+          <w:tcPr>
+            <w:tcW w:w="3361" w:type="dxa"/>
+          </w:tcPr>
+          <w:p>
+            <w:r>
+              <w:t>Control</w:t>
+            </w:r>
+          </w:p>
+        </w:tc>
+        <w:tc>
+          <w:tcPr>
+            <w:tcW w:w="4277" w:type="dxa"/>
+          </w:tcPr>
+          <w:p>
+            <w:r>
+              <w:t xml:space="preserve">- storage </w:t>
+            </w:r>
+          </w:p>
+          <w:p>
+            <w:r>
+              <w:t>- view</w:t>
+            </w:r>
+          </w:p>
+          <w:p>
+            <w:r>
+              <w:t xml:space="preserve">- </w:t>
+            </w:r>
+            <w:proofErr w:type="spellStart"/>
+            <w:r>
+              <w:t>fileSaver</w:t>
+            </w:r>
+            <w:proofErr w:type="spellEnd"/>
+          </w:p>
+        </w:tc>
+        <w:tc>
+          <w:tcPr>
+            <w:tcW w:w="5582" w:type="dxa"/>
+          </w:tcPr>
+          <w:p>
+            <w:r>
+              <w:t xml:space="preserve">- object responsible for the flow and the control of various entity objects, such as animal, </w:t>
+            </w:r>
+            <w:proofErr w:type="spellStart"/>
+            <w:r>
+              <w:t>staff_member</w:t>
+            </w:r>
+            <w:proofErr w:type="spellEnd"/>
+            <w:r>
+              <w:t>,</w:t>
+            </w:r>
+            <w:r>
+              <w:t xml:space="preserve"> and client, as well as interactions with the storage and saving </w:t>
+            </w:r>
+          </w:p>
           <w:p/>
         </w:tc>
-        <w:tc>
-          <w:tcPr>
-            <w:tcW w:w="3930" w:type="dxa"/>
+      </w:tr>
+      <w:tr>
+        <w:tc>
+          <w:tcPr>
+            <w:tcW w:w="1170" w:type="dxa"/>
+          </w:tcPr>
+          <w:p>
+            <w:r>
+              <w:t>C</w:t>
+            </w:r>
+            <w:r>
+              <w:t>N</w:t>
+            </w:r>
+            <w:r>
+              <w:t>-08</w:t>
+            </w:r>
+          </w:p>
+        </w:tc>
+        <w:tc>
+          <w:tcPr>
+            <w:tcW w:w="3361" w:type="dxa"/>
+          </w:tcPr>
+          <w:p>
+            <w:r>
+              <w:t>View</w:t>
+            </w:r>
+          </w:p>
+        </w:tc>
+        <w:tc>
+          <w:tcPr>
+            <w:tcW w:w="4277" w:type="dxa"/>
           </w:tcPr>
           <w:p/>
         </w:tc>
         <w:tc>
           <w:tcPr>
-            <w:tcW w:w="7307" w:type="dxa"/>
-          </w:tcPr>
+            <w:tcW w:w="5582" w:type="dxa"/>
+          </w:tcPr>
+          <w:p>
+            <w:r>
+              <w:t>- object responsible for the sending data to and from the graphical user interface</w:t>
+            </w:r>
+          </w:p>
+          <w:p/>
+        </w:tc>
+      </w:tr>
+      <w:tr>
+        <w:tc>
+          <w:tcPr>
+            <w:tcW w:w="1170" w:type="dxa"/>
+          </w:tcPr>
+          <w:p>
+            <w:r>
+              <w:t>C</w:t>
+            </w:r>
+            <w:r>
+              <w:t>N</w:t>
+            </w:r>
+            <w:r>
+              <w:t>-09</w:t>
+            </w:r>
+          </w:p>
+        </w:tc>
+        <w:tc>
+          <w:tcPr>
+            <w:tcW w:w="3361" w:type="dxa"/>
+          </w:tcPr>
+          <w:p>
+            <w:r>
+              <w:t>Storage</w:t>
+            </w:r>
+          </w:p>
+        </w:tc>
+        <w:tc>
+          <w:tcPr>
+            <w:tcW w:w="4277" w:type="dxa"/>
+          </w:tcPr>
+          <w:p>
+            <w:r>
+              <w:t xml:space="preserve">- </w:t>
+            </w:r>
+            <w:proofErr w:type="spellStart"/>
+            <w:r>
+              <w:t>numElements</w:t>
+            </w:r>
+            <w:proofErr w:type="spellEnd"/>
+          </w:p>
+          <w:p>
+            <w:r>
+              <w:t xml:space="preserve">- </w:t>
+            </w:r>
+            <w:proofErr w:type="spellStart"/>
+            <w:r>
+              <w:t>animalList</w:t>
+            </w:r>
+            <w:proofErr w:type="spellEnd"/>
+          </w:p>
+          <w:p>
+            <w:r>
+              <w:t xml:space="preserve">- </w:t>
+            </w:r>
+            <w:proofErr w:type="spellStart"/>
+            <w:r>
+              <w:t>largestID</w:t>
+            </w:r>
+            <w:proofErr w:type="spellEnd"/>
+          </w:p>
+        </w:tc>
+        <w:tc>
+          <w:tcPr>
+            <w:tcW w:w="5582" w:type="dxa"/>
+          </w:tcPr>
+          <w:p>
+            <w:r>
+              <w:t>- the system used to store animals, clients, and other entity objects</w:t>
+            </w:r>
+          </w:p>
+        </w:tc>
+      </w:tr>
+      <w:tr>
+        <w:tc>
+          <w:tcPr>
+            <w:tcW w:w="1170" w:type="dxa"/>
+          </w:tcPr>
+          <w:p>
+            <w:r>
+              <w:t>C</w:t>
+            </w:r>
+            <w:r>
+              <w:t>N</w:t>
+            </w:r>
+            <w:r>
+              <w:t>-10</w:t>
+            </w:r>
+          </w:p>
+        </w:tc>
+        <w:tc>
+          <w:tcPr>
+            <w:tcW w:w="3361" w:type="dxa"/>
+          </w:tcPr>
+          <w:p>
+            <w:proofErr w:type="spellStart"/>
+            <w:r>
+              <w:t>FileSaver</w:t>
+            </w:r>
+            <w:proofErr w:type="spellEnd"/>
+          </w:p>
+        </w:tc>
+        <w:tc>
+          <w:tcPr>
+            <w:tcW w:w="4277" w:type="dxa"/>
+          </w:tcPr>
+          <w:p/>
+        </w:tc>
+        <w:tc>
+          <w:tcPr>
+            <w:tcW w:w="5582" w:type="dxa"/>
+          </w:tcPr>
+          <w:p>
+            <w:r>
+              <w:t xml:space="preserve">- object for reading and writing data to and from the data file storage </w:t>
+            </w:r>
+          </w:p>
           <w:p/>
         </w:tc>
       </w:tr>

</xml_diff>

<commit_message>
Updated dictionary with UC references
</commit_message>
<xml_diff>
--- a/doc/Data_Dictionary.docx
+++ b/doc/Data_Dictionary.docx
@@ -28,9 +28,10 @@
       </w:tblPr>
       <w:tblGrid>
         <w:gridCol w:w="1170"/>
-        <w:gridCol w:w="3361"/>
-        <w:gridCol w:w="4277"/>
-        <w:gridCol w:w="5582"/>
+        <w:gridCol w:w="2587"/>
+        <w:gridCol w:w="3153"/>
+        <w:gridCol w:w="3008"/>
+        <w:gridCol w:w="4472"/>
       </w:tblGrid>
       <w:tr>
         <w:tc>
@@ -64,7 +65,7 @@
         </w:tc>
         <w:tc>
           <w:tcPr>
-            <w:tcW w:w="3361" w:type="dxa"/>
+            <w:tcW w:w="2587" w:type="dxa"/>
           </w:tcPr>
           <w:p>
             <w:pPr>
@@ -87,9 +88,17 @@
                 <w:sz w:val="28"/>
                 <w:szCs w:val="28"/>
               </w:rPr>
-              <w:t>Object</w:t>
-            </w:r>
-            <w:r>
+              <w:t>Traceability</w:t>
+            </w:r>
+          </w:p>
+        </w:tc>
+        <w:tc>
+          <w:tcPr>
+            <w:tcW w:w="3153" w:type="dxa"/>
+          </w:tcPr>
+          <w:p>
+            <w:pPr>
+              <w:jc w:val="center"/>
               <w:rPr>
                 <w:rFonts w:ascii="Calibri" w:eastAsia="Times New Roman" w:hAnsi="Calibri" w:cs="Calibri"/>
                 <w:b/>
@@ -98,17 +107,8 @@
                 <w:sz w:val="28"/>
                 <w:szCs w:val="28"/>
               </w:rPr>
-              <w:t xml:space="preserve"> Name</w:t>
-            </w:r>
-          </w:p>
-        </w:tc>
-        <w:tc>
-          <w:tcPr>
-            <w:tcW w:w="4277" w:type="dxa"/>
-          </w:tcPr>
-          <w:p>
-            <w:pPr>
-              <w:jc w:val="center"/>
+            </w:pPr>
+            <w:r>
               <w:rPr>
                 <w:rFonts w:ascii="Calibri" w:eastAsia="Times New Roman" w:hAnsi="Calibri" w:cs="Calibri"/>
                 <w:b/>
@@ -117,7 +117,8 @@
                 <w:sz w:val="28"/>
                 <w:szCs w:val="28"/>
               </w:rPr>
-            </w:pPr>
+              <w:t>Object</w:t>
+            </w:r>
             <w:r>
               <w:rPr>
                 <w:rFonts w:ascii="Calibri" w:eastAsia="Times New Roman" w:hAnsi="Calibri" w:cs="Calibri"/>
@@ -127,13 +128,13 @@
                 <w:sz w:val="28"/>
                 <w:szCs w:val="28"/>
               </w:rPr>
-              <w:t>Attributes and Associations</w:t>
-            </w:r>
-          </w:p>
-        </w:tc>
-        <w:tc>
-          <w:tcPr>
-            <w:tcW w:w="5582" w:type="dxa"/>
+              <w:t xml:space="preserve"> Name</w:t>
+            </w:r>
+          </w:p>
+        </w:tc>
+        <w:tc>
+          <w:tcPr>
+            <w:tcW w:w="3008" w:type="dxa"/>
           </w:tcPr>
           <w:p>
             <w:pPr>
@@ -156,6 +157,35 @@
                 <w:sz w:val="28"/>
                 <w:szCs w:val="28"/>
               </w:rPr>
+              <w:t>Attributes and Associations</w:t>
+            </w:r>
+          </w:p>
+        </w:tc>
+        <w:tc>
+          <w:tcPr>
+            <w:tcW w:w="4472" w:type="dxa"/>
+          </w:tcPr>
+          <w:p>
+            <w:pPr>
+              <w:jc w:val="center"/>
+              <w:rPr>
+                <w:rFonts w:ascii="Calibri" w:eastAsia="Times New Roman" w:hAnsi="Calibri" w:cs="Calibri"/>
+                <w:b/>
+                <w:bCs/>
+                <w:color w:val="000000"/>
+                <w:sz w:val="28"/>
+                <w:szCs w:val="28"/>
+              </w:rPr>
+            </w:pPr>
+            <w:r>
+              <w:rPr>
+                <w:rFonts w:ascii="Calibri" w:eastAsia="Times New Roman" w:hAnsi="Calibri" w:cs="Calibri"/>
+                <w:b/>
+                <w:bCs/>
+                <w:color w:val="000000"/>
+                <w:sz w:val="28"/>
+                <w:szCs w:val="28"/>
+              </w:rPr>
               <w:t>Definition/Description</w:t>
             </w:r>
           </w:p>
@@ -178,27 +208,68 @@
                 <w:rFonts w:ascii="Calibri" w:eastAsia="Times New Roman" w:hAnsi="Calibri" w:cs="Calibri"/>
                 <w:color w:val="000000"/>
               </w:rPr>
-              <w:t>C</w:t>
-            </w:r>
-            <w:r>
-              <w:rPr>
-                <w:rFonts w:ascii="Calibri" w:eastAsia="Times New Roman" w:hAnsi="Calibri" w:cs="Calibri"/>
-                <w:color w:val="000000"/>
-              </w:rPr>
-              <w:t>N</w:t>
-            </w:r>
-            <w:r>
-              <w:rPr>
-                <w:rFonts w:ascii="Calibri" w:eastAsia="Times New Roman" w:hAnsi="Calibri" w:cs="Calibri"/>
-                <w:color w:val="000000"/>
-              </w:rPr>
-              <w:t>-01</w:t>
-            </w:r>
-          </w:p>
-        </w:tc>
-        <w:tc>
-          <w:tcPr>
-            <w:tcW w:w="3361" w:type="dxa"/>
+              <w:t>CN-01</w:t>
+            </w:r>
+          </w:p>
+        </w:tc>
+        <w:tc>
+          <w:tcPr>
+            <w:tcW w:w="2587" w:type="dxa"/>
+          </w:tcPr>
+          <w:p>
+            <w:pPr>
+              <w:rPr>
+                <w:rFonts w:ascii="Calibri" w:eastAsia="Times New Roman" w:hAnsi="Calibri" w:cs="Calibri"/>
+                <w:color w:val="000000"/>
+              </w:rPr>
+            </w:pPr>
+            <w:r>
+              <w:rPr>
+                <w:rFonts w:ascii="Calibri" w:eastAsia="Times New Roman" w:hAnsi="Calibri" w:cs="Calibri"/>
+                <w:color w:val="000000"/>
+              </w:rPr>
+              <w:t>UC-02</w:t>
+            </w:r>
+            <w:r>
+              <w:rPr>
+                <w:rFonts w:ascii="Calibri" w:eastAsia="Times New Roman" w:hAnsi="Calibri" w:cs="Calibri"/>
+                <w:color w:val="000000"/>
+              </w:rPr>
+              <w:t xml:space="preserve">, </w:t>
+            </w:r>
+            <w:r>
+              <w:rPr>
+                <w:rFonts w:ascii="Calibri" w:eastAsia="Times New Roman" w:hAnsi="Calibri" w:cs="Calibri"/>
+                <w:color w:val="000000"/>
+              </w:rPr>
+              <w:t>UC-03</w:t>
+            </w:r>
+            <w:r>
+              <w:rPr>
+                <w:rFonts w:ascii="Calibri" w:eastAsia="Times New Roman" w:hAnsi="Calibri" w:cs="Calibri"/>
+                <w:color w:val="000000"/>
+              </w:rPr>
+              <w:t xml:space="preserve">, </w:t>
+            </w:r>
+            <w:r>
+              <w:rPr>
+                <w:rFonts w:ascii="Calibri" w:eastAsia="Times New Roman" w:hAnsi="Calibri" w:cs="Calibri"/>
+                <w:color w:val="000000"/>
+              </w:rPr>
+              <w:t>UC-07</w:t>
+            </w:r>
+            <w:r>
+              <w:rPr>
+                <w:rFonts w:ascii="Calibri" w:eastAsia="Times New Roman" w:hAnsi="Calibri" w:cs="Calibri"/>
+                <w:color w:val="000000"/>
+              </w:rPr>
+              <w:t>, UC-09, UC-10, UC-13, UC-14</w:t>
+            </w:r>
+          </w:p>
+        </w:tc>
+        <w:tc>
+          <w:tcPr>
+            <w:tcW w:w="3153" w:type="dxa"/>
           </w:tcPr>
           <w:p>
             <w:pPr>
@@ -218,7 +289,7 @@
         </w:tc>
         <w:tc>
           <w:tcPr>
-            <w:tcW w:w="4277" w:type="dxa"/>
+            <w:tcW w:w="3008" w:type="dxa"/>
           </w:tcPr>
           <w:p>
             <w:pPr>
@@ -376,7 +447,7 @@
         </w:tc>
         <w:tc>
           <w:tcPr>
-            <w:tcW w:w="5582" w:type="dxa"/>
+            <w:tcW w:w="4472" w:type="dxa"/>
           </w:tcPr>
           <w:p>
             <w:pPr>
@@ -404,14 +475,7 @@
                 <w:rFonts w:ascii="Calibri" w:eastAsia="Times New Roman" w:hAnsi="Calibri" w:cs="Calibri"/>
                 <w:color w:val="000000"/>
               </w:rPr>
-              <w:t>e</w:t>
-            </w:r>
-            <w:r>
-              <w:rPr>
-                <w:rFonts w:ascii="Calibri" w:eastAsia="Times New Roman" w:hAnsi="Calibri" w:cs="Calibri"/>
-                <w:color w:val="000000"/>
-              </w:rPr>
-              <w:t xml:space="preserve">. The set of non-physical and physical attributes are used in determining potential matches with clients, using the ACM algorithm. </w:t>
+              <w:t xml:space="preserve">e. The set of non-physical and physical attributes are used in determining potential matches with clients, using the ACM algorithm. </w:t>
             </w:r>
           </w:p>
           <w:p>
@@ -441,27 +505,68 @@
                 <w:rFonts w:ascii="Calibri" w:eastAsia="Times New Roman" w:hAnsi="Calibri" w:cs="Calibri"/>
                 <w:color w:val="000000"/>
               </w:rPr>
-              <w:t>C</w:t>
-            </w:r>
-            <w:r>
-              <w:rPr>
-                <w:rFonts w:ascii="Calibri" w:eastAsia="Times New Roman" w:hAnsi="Calibri" w:cs="Calibri"/>
-                <w:color w:val="000000"/>
-              </w:rPr>
-              <w:t>N</w:t>
-            </w:r>
-            <w:r>
-              <w:rPr>
-                <w:rFonts w:ascii="Calibri" w:eastAsia="Times New Roman" w:hAnsi="Calibri" w:cs="Calibri"/>
-                <w:color w:val="000000"/>
-              </w:rPr>
-              <w:t>-02</w:t>
-            </w:r>
-          </w:p>
-        </w:tc>
-        <w:tc>
-          <w:tcPr>
-            <w:tcW w:w="3361" w:type="dxa"/>
+              <w:t>CN-02</w:t>
+            </w:r>
+          </w:p>
+        </w:tc>
+        <w:tc>
+          <w:tcPr>
+            <w:tcW w:w="2587" w:type="dxa"/>
+          </w:tcPr>
+          <w:p>
+            <w:pPr>
+              <w:rPr>
+                <w:rFonts w:ascii="Calibri" w:eastAsia="Times New Roman" w:hAnsi="Calibri" w:cs="Calibri"/>
+                <w:color w:val="000000"/>
+              </w:rPr>
+            </w:pPr>
+            <w:r>
+              <w:rPr>
+                <w:rFonts w:ascii="Calibri" w:eastAsia="Times New Roman" w:hAnsi="Calibri" w:cs="Calibri"/>
+                <w:color w:val="000000"/>
+              </w:rPr>
+              <w:t>UC-05</w:t>
+            </w:r>
+            <w:r>
+              <w:rPr>
+                <w:rFonts w:ascii="Calibri" w:eastAsia="Times New Roman" w:hAnsi="Calibri" w:cs="Calibri"/>
+                <w:color w:val="000000"/>
+              </w:rPr>
+              <w:t xml:space="preserve">, </w:t>
+            </w:r>
+            <w:r>
+              <w:rPr>
+                <w:rFonts w:ascii="Calibri" w:eastAsia="Times New Roman" w:hAnsi="Calibri" w:cs="Calibri"/>
+                <w:color w:val="000000"/>
+              </w:rPr>
+              <w:t>UC-04</w:t>
+            </w:r>
+            <w:r>
+              <w:rPr>
+                <w:rFonts w:ascii="Calibri" w:eastAsia="Times New Roman" w:hAnsi="Calibri" w:cs="Calibri"/>
+                <w:color w:val="000000"/>
+              </w:rPr>
+              <w:t xml:space="preserve">, </w:t>
+            </w:r>
+            <w:r>
+              <w:rPr>
+                <w:rFonts w:ascii="Calibri" w:eastAsia="Times New Roman" w:hAnsi="Calibri" w:cs="Calibri"/>
+                <w:color w:val="000000"/>
+              </w:rPr>
+              <w:t>UC-07</w:t>
+            </w:r>
+            <w:r>
+              <w:rPr>
+                <w:rFonts w:ascii="Calibri" w:eastAsia="Times New Roman" w:hAnsi="Calibri" w:cs="Calibri"/>
+                <w:color w:val="000000"/>
+              </w:rPr>
+              <w:t>, UC-11, UC-12, UC-13, UC-14, UC-15, UC-16, UC-17, UC-18</w:t>
+            </w:r>
+          </w:p>
+        </w:tc>
+        <w:tc>
+          <w:tcPr>
+            <w:tcW w:w="3153" w:type="dxa"/>
           </w:tcPr>
           <w:p>
             <w:pPr>
@@ -477,11 +582,13 @@
               </w:rPr>
               <w:t>Client</w:t>
             </w:r>
-          </w:p>
-        </w:tc>
-        <w:tc>
-          <w:tcPr>
-            <w:tcW w:w="4277" w:type="dxa"/>
+            <w:bookmarkStart w:id="0" w:name="_GoBack"/>
+            <w:bookmarkEnd w:id="0"/>
+          </w:p>
+        </w:tc>
+        <w:tc>
+          <w:tcPr>
+            <w:tcW w:w="3008" w:type="dxa"/>
           </w:tcPr>
           <w:p>
             <w:pPr>
@@ -566,7 +673,7 @@
         </w:tc>
         <w:tc>
           <w:tcPr>
-            <w:tcW w:w="5582" w:type="dxa"/>
+            <w:tcW w:w="4472" w:type="dxa"/>
           </w:tcPr>
           <w:p>
             <w:pPr>
@@ -624,27 +731,110 @@
                 <w:rFonts w:ascii="Calibri" w:eastAsia="Times New Roman" w:hAnsi="Calibri" w:cs="Calibri"/>
                 <w:color w:val="000000"/>
               </w:rPr>
-              <w:t>C</w:t>
-            </w:r>
-            <w:r>
-              <w:rPr>
-                <w:rFonts w:ascii="Calibri" w:eastAsia="Times New Roman" w:hAnsi="Calibri" w:cs="Calibri"/>
-                <w:color w:val="000000"/>
-              </w:rPr>
-              <w:t>N</w:t>
-            </w:r>
-            <w:r>
-              <w:rPr>
-                <w:rFonts w:ascii="Calibri" w:eastAsia="Times New Roman" w:hAnsi="Calibri" w:cs="Calibri"/>
-                <w:color w:val="000000"/>
-              </w:rPr>
-              <w:t>-03</w:t>
-            </w:r>
-          </w:p>
-        </w:tc>
-        <w:tc>
-          <w:tcPr>
-            <w:tcW w:w="3361" w:type="dxa"/>
+              <w:t>CN-03</w:t>
+            </w:r>
+          </w:p>
+        </w:tc>
+        <w:tc>
+          <w:tcPr>
+            <w:tcW w:w="2587" w:type="dxa"/>
+          </w:tcPr>
+          <w:p>
+            <w:pPr>
+              <w:rPr>
+                <w:rFonts w:ascii="Calibri" w:eastAsia="Times New Roman" w:hAnsi="Calibri" w:cs="Calibri"/>
+                <w:color w:val="000000"/>
+              </w:rPr>
+            </w:pPr>
+            <w:r>
+              <w:rPr>
+                <w:rFonts w:ascii="Calibri" w:eastAsia="Times New Roman" w:hAnsi="Calibri" w:cs="Calibri"/>
+                <w:color w:val="000000"/>
+              </w:rPr>
+              <w:t>UC-01</w:t>
+            </w:r>
+            <w:r>
+              <w:rPr>
+                <w:rFonts w:ascii="Calibri" w:eastAsia="Times New Roman" w:hAnsi="Calibri" w:cs="Calibri"/>
+                <w:color w:val="000000"/>
+              </w:rPr>
+              <w:t xml:space="preserve">, </w:t>
+            </w:r>
+            <w:r>
+              <w:rPr>
+                <w:rFonts w:ascii="Calibri" w:eastAsia="Times New Roman" w:hAnsi="Calibri" w:cs="Calibri"/>
+                <w:color w:val="000000"/>
+              </w:rPr>
+              <w:t>UC-02</w:t>
+            </w:r>
+            <w:r>
+              <w:rPr>
+                <w:rFonts w:ascii="Calibri" w:eastAsia="Times New Roman" w:hAnsi="Calibri" w:cs="Calibri"/>
+                <w:color w:val="000000"/>
+              </w:rPr>
+              <w:t xml:space="preserve">, </w:t>
+            </w:r>
+            <w:r>
+              <w:rPr>
+                <w:rFonts w:ascii="Calibri" w:eastAsia="Times New Roman" w:hAnsi="Calibri" w:cs="Calibri"/>
+                <w:color w:val="000000"/>
+              </w:rPr>
+              <w:t>UC-03</w:t>
+            </w:r>
+            <w:r>
+              <w:rPr>
+                <w:rFonts w:ascii="Calibri" w:eastAsia="Times New Roman" w:hAnsi="Calibri" w:cs="Calibri"/>
+                <w:color w:val="000000"/>
+              </w:rPr>
+              <w:t xml:space="preserve">, </w:t>
+            </w:r>
+            <w:r>
+              <w:rPr>
+                <w:rFonts w:ascii="Calibri" w:eastAsia="Times New Roman" w:hAnsi="Calibri" w:cs="Calibri"/>
+                <w:color w:val="000000"/>
+              </w:rPr>
+              <w:t>UC-04</w:t>
+            </w:r>
+            <w:r>
+              <w:rPr>
+                <w:rFonts w:ascii="Calibri" w:eastAsia="Times New Roman" w:hAnsi="Calibri" w:cs="Calibri"/>
+                <w:color w:val="000000"/>
+              </w:rPr>
+              <w:t xml:space="preserve">, </w:t>
+            </w:r>
+            <w:r>
+              <w:rPr>
+                <w:rFonts w:ascii="Calibri" w:eastAsia="Times New Roman" w:hAnsi="Calibri" w:cs="Calibri"/>
+                <w:color w:val="000000"/>
+              </w:rPr>
+              <w:t>UC-06</w:t>
+            </w:r>
+            <w:r>
+              <w:rPr>
+                <w:rFonts w:ascii="Calibri" w:eastAsia="Times New Roman" w:hAnsi="Calibri" w:cs="Calibri"/>
+                <w:color w:val="000000"/>
+              </w:rPr>
+              <w:t xml:space="preserve">, </w:t>
+            </w:r>
+            <w:r>
+              <w:rPr>
+                <w:rFonts w:ascii="Calibri" w:eastAsia="Times New Roman" w:hAnsi="Calibri" w:cs="Calibri"/>
+                <w:color w:val="000000"/>
+              </w:rPr>
+              <w:t>UC-07</w:t>
+            </w:r>
+            <w:r>
+              <w:rPr>
+                <w:rFonts w:ascii="Calibri" w:eastAsia="Times New Roman" w:hAnsi="Calibri" w:cs="Calibri"/>
+                <w:color w:val="000000"/>
+              </w:rPr>
+              <w:t xml:space="preserve">, UC-08, UC-09, UC-10, UC-11, UC-12, UC-13, UC-14, UC-15, UC-16, </w:t>
+            </w:r>
+          </w:p>
+        </w:tc>
+        <w:tc>
+          <w:tcPr>
+            <w:tcW w:w="3153" w:type="dxa"/>
           </w:tcPr>
           <w:p>
             <w:pPr>
@@ -659,28 +849,14 @@
                 <w:rFonts w:ascii="Calibri" w:eastAsia="Times New Roman" w:hAnsi="Calibri" w:cs="Calibri"/>
                 <w:color w:val="000000"/>
               </w:rPr>
-              <w:t>Staff</w:t>
-            </w:r>
-            <w:r>
-              <w:rPr>
-                <w:rFonts w:ascii="Calibri" w:eastAsia="Times New Roman" w:hAnsi="Calibri" w:cs="Calibri"/>
-                <w:color w:val="000000"/>
-              </w:rPr>
-              <w:t>_</w:t>
-            </w:r>
-            <w:r>
-              <w:rPr>
-                <w:rFonts w:ascii="Calibri" w:eastAsia="Times New Roman" w:hAnsi="Calibri" w:cs="Calibri"/>
-                <w:color w:val="000000"/>
-              </w:rPr>
-              <w:t>Member</w:t>
+              <w:t>StaffMember</w:t>
             </w:r>
             <w:proofErr w:type="spellEnd"/>
           </w:p>
         </w:tc>
         <w:tc>
           <w:tcPr>
-            <w:tcW w:w="4277" w:type="dxa"/>
+            <w:tcW w:w="3008" w:type="dxa"/>
           </w:tcPr>
           <w:p>
             <w:pPr>
@@ -701,21 +877,7 @@
                 <w:rFonts w:ascii="Calibri" w:eastAsia="Times New Roman" w:hAnsi="Calibri" w:cs="Calibri"/>
                 <w:color w:val="000000"/>
               </w:rPr>
-              <w:t xml:space="preserve"> </w:t>
-            </w:r>
-            <w:r>
-              <w:rPr>
-                <w:rFonts w:ascii="Calibri" w:eastAsia="Times New Roman" w:hAnsi="Calibri" w:cs="Calibri"/>
-                <w:color w:val="000000"/>
-              </w:rPr>
-              <w:t xml:space="preserve">Unique </w:t>
-            </w:r>
-            <w:r>
-              <w:rPr>
-                <w:rFonts w:ascii="Calibri" w:eastAsia="Times New Roman" w:hAnsi="Calibri" w:cs="Calibri"/>
-                <w:color w:val="000000"/>
-              </w:rPr>
-              <w:t>Staff ID number</w:t>
+              <w:t xml:space="preserve"> Unique Staff ID number</w:t>
             </w:r>
           </w:p>
           <w:p>
@@ -736,7 +898,7 @@
         </w:tc>
         <w:tc>
           <w:tcPr>
-            <w:tcW w:w="5582" w:type="dxa"/>
+            <w:tcW w:w="4472" w:type="dxa"/>
           </w:tcPr>
           <w:p>
             <w:pPr>
@@ -759,8 +921,6 @@
               </w:rPr>
               <w:t xml:space="preserve">An individual who is employed by the Shelter. Can also be a client of the shelter. </w:t>
             </w:r>
-            <w:bookmarkStart w:id="0" w:name="_GoBack"/>
-            <w:bookmarkEnd w:id="0"/>
           </w:p>
           <w:p>
             <w:pPr>
@@ -789,27 +949,40 @@
                 <w:rFonts w:ascii="Calibri" w:eastAsia="Times New Roman" w:hAnsi="Calibri" w:cs="Calibri"/>
                 <w:color w:val="000000"/>
               </w:rPr>
-              <w:t>C</w:t>
-            </w:r>
-            <w:r>
-              <w:rPr>
-                <w:rFonts w:ascii="Calibri" w:eastAsia="Times New Roman" w:hAnsi="Calibri" w:cs="Calibri"/>
-                <w:color w:val="000000"/>
-              </w:rPr>
-              <w:t>N</w:t>
-            </w:r>
-            <w:r>
-              <w:rPr>
-                <w:rFonts w:ascii="Calibri" w:eastAsia="Times New Roman" w:hAnsi="Calibri" w:cs="Calibri"/>
-                <w:color w:val="000000"/>
-              </w:rPr>
-              <w:t>-04</w:t>
-            </w:r>
-          </w:p>
-        </w:tc>
-        <w:tc>
-          <w:tcPr>
-            <w:tcW w:w="3361" w:type="dxa"/>
+              <w:t>CN-04</w:t>
+            </w:r>
+          </w:p>
+        </w:tc>
+        <w:tc>
+          <w:tcPr>
+            <w:tcW w:w="2587" w:type="dxa"/>
+          </w:tcPr>
+          <w:p>
+            <w:pPr>
+              <w:rPr>
+                <w:rFonts w:ascii="Calibri" w:eastAsia="Times New Roman" w:hAnsi="Calibri" w:cs="Calibri"/>
+                <w:color w:val="000000"/>
+              </w:rPr>
+            </w:pPr>
+            <w:r>
+              <w:rPr>
+                <w:rFonts w:ascii="Calibri" w:eastAsia="Times New Roman" w:hAnsi="Calibri" w:cs="Calibri"/>
+                <w:color w:val="000000"/>
+              </w:rPr>
+              <w:t>UC-04, UC-05, UC-11, UC-12, UC-15, UC-16, UC-17, UC-18</w:t>
+            </w:r>
+            <w:r>
+              <w:rPr>
+                <w:rFonts w:ascii="Calibri" w:eastAsia="Times New Roman" w:hAnsi="Calibri" w:cs="Calibri"/>
+                <w:color w:val="000000"/>
+              </w:rPr>
+              <w:t>, UC-19</w:t>
+            </w:r>
+          </w:p>
+        </w:tc>
+        <w:tc>
+          <w:tcPr>
+            <w:tcW w:w="3153" w:type="dxa"/>
           </w:tcPr>
           <w:p>
             <w:pPr>
@@ -831,7 +1004,7 @@
         </w:tc>
         <w:tc>
           <w:tcPr>
-            <w:tcW w:w="4277" w:type="dxa"/>
+            <w:tcW w:w="3008" w:type="dxa"/>
           </w:tcPr>
           <w:p>
             <w:pPr>
@@ -851,7 +1024,7 @@
         </w:tc>
         <w:tc>
           <w:tcPr>
-            <w:tcW w:w="5582" w:type="dxa"/>
+            <w:tcW w:w="4472" w:type="dxa"/>
           </w:tcPr>
           <w:p>
             <w:pPr>
@@ -917,27 +1090,41 @@
                 <w:rFonts w:ascii="Calibri" w:eastAsia="Times New Roman" w:hAnsi="Calibri" w:cs="Calibri"/>
                 <w:color w:val="000000"/>
               </w:rPr>
-              <w:t>C</w:t>
-            </w:r>
-            <w:r>
-              <w:rPr>
-                <w:rFonts w:ascii="Calibri" w:eastAsia="Times New Roman" w:hAnsi="Calibri" w:cs="Calibri"/>
-                <w:color w:val="000000"/>
-              </w:rPr>
-              <w:t>N</w:t>
-            </w:r>
-            <w:r>
-              <w:rPr>
-                <w:rFonts w:ascii="Calibri" w:eastAsia="Times New Roman" w:hAnsi="Calibri" w:cs="Calibri"/>
-                <w:color w:val="000000"/>
-              </w:rPr>
-              <w:t>-05</w:t>
-            </w:r>
-          </w:p>
-        </w:tc>
-        <w:tc>
-          <w:tcPr>
-            <w:tcW w:w="3361" w:type="dxa"/>
+              <w:lastRenderedPageBreak/>
+              <w:t>CN-05</w:t>
+            </w:r>
+          </w:p>
+        </w:tc>
+        <w:tc>
+          <w:tcPr>
+            <w:tcW w:w="2587" w:type="dxa"/>
+          </w:tcPr>
+          <w:p>
+            <w:pPr>
+              <w:rPr>
+                <w:rFonts w:ascii="Calibri" w:eastAsia="Times New Roman" w:hAnsi="Calibri" w:cs="Calibri"/>
+                <w:color w:val="000000"/>
+              </w:rPr>
+            </w:pPr>
+            <w:r>
+              <w:rPr>
+                <w:rFonts w:ascii="Calibri" w:eastAsia="Times New Roman" w:hAnsi="Calibri" w:cs="Calibri"/>
+                <w:color w:val="000000"/>
+              </w:rPr>
+              <w:t>UC-02, UC-03, UC-09, UC-10, UC-13, UC-14</w:t>
+            </w:r>
+            <w:r>
+              <w:rPr>
+                <w:rFonts w:ascii="Calibri" w:eastAsia="Times New Roman" w:hAnsi="Calibri" w:cs="Calibri"/>
+                <w:color w:val="000000"/>
+              </w:rPr>
+              <w:t>, UC-19</w:t>
+            </w:r>
+          </w:p>
+        </w:tc>
+        <w:tc>
+          <w:tcPr>
+            <w:tcW w:w="3153" w:type="dxa"/>
           </w:tcPr>
           <w:p>
             <w:pPr>
@@ -959,7 +1146,7 @@
         </w:tc>
         <w:tc>
           <w:tcPr>
-            <w:tcW w:w="4277" w:type="dxa"/>
+            <w:tcW w:w="3008" w:type="dxa"/>
           </w:tcPr>
           <w:p>
             <w:pPr>
@@ -994,7 +1181,7 @@
         </w:tc>
         <w:tc>
           <w:tcPr>
-            <w:tcW w:w="5582" w:type="dxa"/>
+            <w:tcW w:w="4472" w:type="dxa"/>
           </w:tcPr>
           <w:p>
             <w:pPr>
@@ -1044,14 +1231,7 @@
                 <w:rFonts w:ascii="Calibri" w:eastAsia="Times New Roman" w:hAnsi="Calibri" w:cs="Calibri"/>
                 <w:color w:val="000000"/>
               </w:rPr>
-              <w:t xml:space="preserve">- </w:t>
-            </w:r>
-            <w:r>
-              <w:rPr>
-                <w:rFonts w:ascii="Calibri" w:eastAsia="Times New Roman" w:hAnsi="Calibri" w:cs="Calibri"/>
-                <w:color w:val="000000"/>
-              </w:rPr>
-              <w:t>Can be accessed by staff members only</w:t>
+              <w:t>- Can be accessed by staff members only</w:t>
             </w:r>
           </w:p>
           <w:p>
@@ -1070,49 +1250,103 @@
             <w:tcW w:w="1170" w:type="dxa"/>
           </w:tcPr>
           <w:p>
-            <w:pPr>
-              <w:rPr>
-                <w:rFonts w:ascii="Calibri" w:eastAsia="Times New Roman" w:hAnsi="Calibri" w:cs="Calibri"/>
-                <w:color w:val="000000"/>
-              </w:rPr>
-            </w:pPr>
-            <w:r>
-              <w:rPr>
-                <w:rFonts w:ascii="Calibri" w:eastAsia="Times New Roman" w:hAnsi="Calibri" w:cs="Calibri"/>
-                <w:color w:val="000000"/>
-              </w:rPr>
-              <w:lastRenderedPageBreak/>
-              <w:t>C</w:t>
-            </w:r>
-            <w:r>
-              <w:rPr>
-                <w:rFonts w:ascii="Calibri" w:eastAsia="Times New Roman" w:hAnsi="Calibri" w:cs="Calibri"/>
-                <w:color w:val="000000"/>
-              </w:rPr>
-              <w:t>N</w:t>
-            </w:r>
-            <w:r>
-              <w:rPr>
-                <w:rFonts w:ascii="Calibri" w:eastAsia="Times New Roman" w:hAnsi="Calibri" w:cs="Calibri"/>
-                <w:color w:val="000000"/>
-              </w:rPr>
-              <w:t>-06</w:t>
-            </w:r>
-          </w:p>
-        </w:tc>
-        <w:tc>
-          <w:tcPr>
-            <w:tcW w:w="3361" w:type="dxa"/>
-          </w:tcPr>
-          <w:p>
-            <w:pPr>
-              <w:rPr>
-                <w:rFonts w:ascii="Calibri" w:eastAsia="Times New Roman" w:hAnsi="Calibri" w:cs="Calibri"/>
-                <w:color w:val="000000"/>
-              </w:rPr>
-            </w:pPr>
+            <w:r>
+              <w:t>CN-0</w:t>
+            </w:r>
+            <w:r>
+              <w:t>6</w:t>
+            </w:r>
+          </w:p>
+        </w:tc>
+        <w:tc>
+          <w:tcPr>
+            <w:tcW w:w="2587" w:type="dxa"/>
+          </w:tcPr>
+          <w:p>
+            <w:r>
+              <w:rPr>
+                <w:rFonts w:ascii="Calibri" w:eastAsia="Times New Roman" w:hAnsi="Calibri" w:cs="Calibri"/>
+                <w:color w:val="000000"/>
+              </w:rPr>
+              <w:t>UC-01, UC-06, UC-19</w:t>
+            </w:r>
+            <w:r>
+              <w:rPr>
+                <w:rFonts w:ascii="Calibri" w:eastAsia="Times New Roman" w:hAnsi="Calibri" w:cs="Calibri"/>
+                <w:color w:val="000000"/>
+              </w:rPr>
+              <w:t>, UC-07, UC-08</w:t>
+            </w:r>
+          </w:p>
+        </w:tc>
+        <w:tc>
+          <w:tcPr>
+            <w:tcW w:w="3153" w:type="dxa"/>
+          </w:tcPr>
+          <w:p>
+            <w:r>
+              <w:t>Control</w:t>
+            </w:r>
+          </w:p>
+        </w:tc>
+        <w:tc>
+          <w:tcPr>
+            <w:tcW w:w="3008" w:type="dxa"/>
+          </w:tcPr>
+          <w:p>
+            <w:r>
+              <w:t xml:space="preserve">- storage </w:t>
+            </w:r>
+          </w:p>
+          <w:p>
+            <w:r>
+              <w:t>- view</w:t>
+            </w:r>
+          </w:p>
+          <w:p>
+            <w:r>
+              <w:t xml:space="preserve">- </w:t>
+            </w:r>
             <w:proofErr w:type="spellStart"/>
             <w:r>
+              <w:t>fileSaver</w:t>
+            </w:r>
+            <w:proofErr w:type="spellEnd"/>
+          </w:p>
+        </w:tc>
+        <w:tc>
+          <w:tcPr>
+            <w:tcW w:w="4472" w:type="dxa"/>
+          </w:tcPr>
+          <w:p>
+            <w:pPr>
+              <w:rPr>
+                <w:rFonts w:ascii="Calibri" w:eastAsia="Times New Roman" w:hAnsi="Calibri" w:cs="Calibri"/>
+                <w:color w:val="000000"/>
+              </w:rPr>
+            </w:pPr>
+            <w:r>
+              <w:t xml:space="preserve">- </w:t>
+            </w:r>
+            <w:r>
+              <w:t xml:space="preserve"> </w:t>
+            </w:r>
+            <w:r>
+              <w:rPr>
+                <w:rFonts w:ascii="Calibri" w:eastAsia="Times New Roman" w:hAnsi="Calibri" w:cs="Calibri"/>
+                <w:color w:val="000000"/>
+              </w:rPr>
+              <w:t>An instance of the Carleton University Animal Care System</w:t>
+            </w:r>
+            <w:r>
+              <w:rPr>
+                <w:rFonts w:ascii="Calibri" w:eastAsia="Times New Roman" w:hAnsi="Calibri" w:cs="Calibri"/>
+                <w:color w:val="000000"/>
+              </w:rPr>
+              <w:t xml:space="preserve"> matching algorithm (</w:t>
+            </w:r>
+            <w:proofErr w:type="spellStart"/>
+            <w:r>
               <w:rPr>
                 <w:rFonts w:ascii="Calibri" w:eastAsia="Times New Roman" w:hAnsi="Calibri" w:cs="Calibri"/>
                 <w:color w:val="000000"/>
@@ -1120,71 +1354,37 @@
               <w:t>cuACS</w:t>
             </w:r>
             <w:proofErr w:type="spellEnd"/>
-          </w:p>
-        </w:tc>
-        <w:tc>
-          <w:tcPr>
-            <w:tcW w:w="4277" w:type="dxa"/>
-          </w:tcPr>
+            <w:r>
+              <w:rPr>
+                <w:rFonts w:ascii="Calibri" w:eastAsia="Times New Roman" w:hAnsi="Calibri" w:cs="Calibri"/>
+                <w:color w:val="000000"/>
+              </w:rPr>
+              <w:t>), launched by a staff member</w:t>
+            </w:r>
+          </w:p>
+          <w:p>
+            <w:r>
+              <w:t xml:space="preserve">- the </w:t>
+            </w:r>
+            <w:r>
+              <w:t xml:space="preserve">object responsible for the flow and the control of various entity objects, such as animal, </w:t>
+            </w:r>
+            <w:proofErr w:type="spellStart"/>
+            <w:r>
+              <w:t>staff</w:t>
+            </w:r>
+            <w:r>
+              <w:t>M</w:t>
+            </w:r>
+            <w:r>
+              <w:t>ember</w:t>
+            </w:r>
+            <w:proofErr w:type="spellEnd"/>
+            <w:r>
+              <w:t xml:space="preserve">, and client, as well as interactions with the storage and saving </w:t>
+            </w:r>
+          </w:p>
           <w:p/>
-        </w:tc>
-        <w:tc>
-          <w:tcPr>
-            <w:tcW w:w="5582" w:type="dxa"/>
-          </w:tcPr>
-          <w:p>
-            <w:pPr>
-              <w:rPr>
-                <w:rFonts w:ascii="Calibri" w:eastAsia="Times New Roman" w:hAnsi="Calibri" w:cs="Calibri"/>
-                <w:color w:val="000000"/>
-              </w:rPr>
-            </w:pPr>
-            <w:r>
-              <w:rPr>
-                <w:rFonts w:ascii="Calibri" w:eastAsia="Times New Roman" w:hAnsi="Calibri" w:cs="Calibri"/>
-                <w:color w:val="000000"/>
-              </w:rPr>
-              <w:t xml:space="preserve">- </w:t>
-            </w:r>
-            <w:r>
-              <w:rPr>
-                <w:rFonts w:ascii="Calibri" w:eastAsia="Times New Roman" w:hAnsi="Calibri" w:cs="Calibri"/>
-                <w:color w:val="000000"/>
-              </w:rPr>
-              <w:t>An instance of the Carleton University Animal Care System</w:t>
-            </w:r>
-            <w:r>
-              <w:rPr>
-                <w:rFonts w:ascii="Calibri" w:eastAsia="Times New Roman" w:hAnsi="Calibri" w:cs="Calibri"/>
-                <w:color w:val="000000"/>
-              </w:rPr>
-              <w:t xml:space="preserve"> (</w:t>
-            </w:r>
-            <w:proofErr w:type="spellStart"/>
-            <w:r>
-              <w:rPr>
-                <w:rFonts w:ascii="Calibri" w:eastAsia="Times New Roman" w:hAnsi="Calibri" w:cs="Calibri"/>
-                <w:color w:val="000000"/>
-              </w:rPr>
-              <w:t>cuACS</w:t>
-            </w:r>
-            <w:proofErr w:type="spellEnd"/>
-            <w:r>
-              <w:rPr>
-                <w:rFonts w:ascii="Calibri" w:eastAsia="Times New Roman" w:hAnsi="Calibri" w:cs="Calibri"/>
-                <w:color w:val="000000"/>
-              </w:rPr>
-              <w:t>), launched by a staff member</w:t>
-            </w:r>
-          </w:p>
-          <w:p>
-            <w:pPr>
-              <w:rPr>
-                <w:rFonts w:ascii="Calibri" w:eastAsia="Times New Roman" w:hAnsi="Calibri" w:cs="Calibri"/>
-                <w:color w:val="000000"/>
-              </w:rPr>
-            </w:pPr>
-          </w:p>
         </w:tc>
       </w:tr>
       <w:tr>
@@ -1194,69 +1394,42 @@
           </w:tcPr>
           <w:p>
             <w:r>
-              <w:t>C</w:t>
-            </w:r>
-            <w:r>
-              <w:t>N</w:t>
-            </w:r>
-            <w:r>
-              <w:t>-07</w:t>
-            </w:r>
-          </w:p>
-        </w:tc>
-        <w:tc>
-          <w:tcPr>
-            <w:tcW w:w="3361" w:type="dxa"/>
-          </w:tcPr>
-          <w:p>
-            <w:r>
-              <w:t>Control</w:t>
-            </w:r>
-          </w:p>
-        </w:tc>
-        <w:tc>
-          <w:tcPr>
-            <w:tcW w:w="4277" w:type="dxa"/>
-          </w:tcPr>
-          <w:p>
-            <w:r>
-              <w:t xml:space="preserve">- storage </w:t>
-            </w:r>
-          </w:p>
-          <w:p>
-            <w:r>
-              <w:t>- view</w:t>
-            </w:r>
-          </w:p>
-          <w:p>
-            <w:r>
-              <w:t xml:space="preserve">- </w:t>
-            </w:r>
-            <w:proofErr w:type="spellStart"/>
-            <w:r>
-              <w:t>fileSaver</w:t>
-            </w:r>
-            <w:proofErr w:type="spellEnd"/>
-          </w:p>
-        </w:tc>
-        <w:tc>
-          <w:tcPr>
-            <w:tcW w:w="5582" w:type="dxa"/>
-          </w:tcPr>
-          <w:p>
-            <w:r>
-              <w:t xml:space="preserve">- object responsible for the flow and the control of various entity objects, such as animal, </w:t>
-            </w:r>
-            <w:proofErr w:type="spellStart"/>
-            <w:r>
-              <w:t>staff_member</w:t>
-            </w:r>
-            <w:proofErr w:type="spellEnd"/>
-            <w:r>
-              <w:t>,</w:t>
-            </w:r>
-            <w:r>
-              <w:t xml:space="preserve"> and client, as well as interactions with the storage and saving </w:t>
+              <w:t>CN-0</w:t>
+            </w:r>
+            <w:r>
+              <w:t>7</w:t>
+            </w:r>
+          </w:p>
+        </w:tc>
+        <w:tc>
+          <w:tcPr>
+            <w:tcW w:w="2587" w:type="dxa"/>
+          </w:tcPr>
+          <w:p/>
+        </w:tc>
+        <w:tc>
+          <w:tcPr>
+            <w:tcW w:w="3153" w:type="dxa"/>
+          </w:tcPr>
+          <w:p>
+            <w:r>
+              <w:t>View</w:t>
+            </w:r>
+          </w:p>
+        </w:tc>
+        <w:tc>
+          <w:tcPr>
+            <w:tcW w:w="3008" w:type="dxa"/>
+          </w:tcPr>
+          <w:p/>
+        </w:tc>
+        <w:tc>
+          <w:tcPr>
+            <w:tcW w:w="4472" w:type="dxa"/>
+          </w:tcPr>
+          <w:p>
+            <w:r>
+              <w:t>- object responsible for the sending data to and from the graphical user interface</w:t>
             </w:r>
           </w:p>
           <w:p/>
@@ -1269,42 +1442,73 @@
           </w:tcPr>
           <w:p>
             <w:r>
-              <w:t>C</w:t>
-            </w:r>
-            <w:r>
-              <w:t>N</w:t>
-            </w:r>
-            <w:r>
-              <w:t>-08</w:t>
-            </w:r>
-          </w:p>
-        </w:tc>
-        <w:tc>
-          <w:tcPr>
-            <w:tcW w:w="3361" w:type="dxa"/>
-          </w:tcPr>
-          <w:p>
-            <w:r>
-              <w:t>View</w:t>
-            </w:r>
-          </w:p>
-        </w:tc>
-        <w:tc>
-          <w:tcPr>
-            <w:tcW w:w="4277" w:type="dxa"/>
+              <w:t>CN-0</w:t>
+            </w:r>
+            <w:r>
+              <w:t>8</w:t>
+            </w:r>
+          </w:p>
+        </w:tc>
+        <w:tc>
+          <w:tcPr>
+            <w:tcW w:w="2587" w:type="dxa"/>
           </w:tcPr>
           <w:p/>
         </w:tc>
         <w:tc>
           <w:tcPr>
-            <w:tcW w:w="5582" w:type="dxa"/>
-          </w:tcPr>
-          <w:p>
-            <w:r>
-              <w:t>- object responsible for the sending data to and from the graphical user interface</w:t>
-            </w:r>
-          </w:p>
-          <w:p/>
+            <w:tcW w:w="3153" w:type="dxa"/>
+          </w:tcPr>
+          <w:p>
+            <w:r>
+              <w:t>Storage</w:t>
+            </w:r>
+          </w:p>
+        </w:tc>
+        <w:tc>
+          <w:tcPr>
+            <w:tcW w:w="3008" w:type="dxa"/>
+          </w:tcPr>
+          <w:p>
+            <w:r>
+              <w:t xml:space="preserve">- </w:t>
+            </w:r>
+            <w:proofErr w:type="spellStart"/>
+            <w:r>
+              <w:t>numElements</w:t>
+            </w:r>
+            <w:proofErr w:type="spellEnd"/>
+          </w:p>
+          <w:p>
+            <w:r>
+              <w:t xml:space="preserve">- </w:t>
+            </w:r>
+            <w:proofErr w:type="spellStart"/>
+            <w:r>
+              <w:t>animalList</w:t>
+            </w:r>
+            <w:proofErr w:type="spellEnd"/>
+          </w:p>
+          <w:p>
+            <w:r>
+              <w:t xml:space="preserve">- </w:t>
+            </w:r>
+            <w:proofErr w:type="spellStart"/>
+            <w:r>
+              <w:t>largestID</w:t>
+            </w:r>
+            <w:proofErr w:type="spellEnd"/>
+          </w:p>
+        </w:tc>
+        <w:tc>
+          <w:tcPr>
+            <w:tcW w:w="4472" w:type="dxa"/>
+          </w:tcPr>
+          <w:p>
+            <w:r>
+              <w:t>- the system used to store animals, clients, and other entity objects</w:t>
+            </w:r>
+          </w:p>
         </w:tc>
       </w:tr>
       <w:tr>
@@ -1314,110 +1518,44 @@
           </w:tcPr>
           <w:p>
             <w:r>
-              <w:t>C</w:t>
-            </w:r>
-            <w:r>
-              <w:t>N</w:t>
-            </w:r>
-            <w:r>
-              <w:t>-09</w:t>
-            </w:r>
-          </w:p>
-        </w:tc>
-        <w:tc>
-          <w:tcPr>
-            <w:tcW w:w="3361" w:type="dxa"/>
-          </w:tcPr>
-          <w:p>
-            <w:r>
-              <w:t>Storage</w:t>
-            </w:r>
-          </w:p>
-        </w:tc>
-        <w:tc>
-          <w:tcPr>
-            <w:tcW w:w="4277" w:type="dxa"/>
-          </w:tcPr>
-          <w:p>
-            <w:r>
-              <w:t xml:space="preserve">- </w:t>
-            </w:r>
+              <w:t>CN-</w:t>
+            </w:r>
+            <w:r>
+              <w:t>9</w:t>
+            </w:r>
+          </w:p>
+        </w:tc>
+        <w:tc>
+          <w:tcPr>
+            <w:tcW w:w="2587" w:type="dxa"/>
+          </w:tcPr>
+          <w:p>
+            <w:r>
+              <w:t>UC-20, UC-21, UC-22, UC-23, UC-24, UC-25</w:t>
+            </w:r>
+          </w:p>
+        </w:tc>
+        <w:tc>
+          <w:tcPr>
+            <w:tcW w:w="3153" w:type="dxa"/>
+          </w:tcPr>
+          <w:p>
             <w:proofErr w:type="spellStart"/>
             <w:r>
-              <w:t>numElements</w:t>
+              <w:t>FileSaver</w:t>
             </w:r>
             <w:proofErr w:type="spellEnd"/>
           </w:p>
-          <w:p>
-            <w:r>
-              <w:t xml:space="preserve">- </w:t>
-            </w:r>
-            <w:proofErr w:type="spellStart"/>
-            <w:r>
-              <w:t>animalList</w:t>
-            </w:r>
-            <w:proofErr w:type="spellEnd"/>
-          </w:p>
-          <w:p>
-            <w:r>
-              <w:t xml:space="preserve">- </w:t>
-            </w:r>
-            <w:proofErr w:type="spellStart"/>
-            <w:r>
-              <w:t>largestID</w:t>
-            </w:r>
-            <w:proofErr w:type="spellEnd"/>
-          </w:p>
-        </w:tc>
-        <w:tc>
-          <w:tcPr>
-            <w:tcW w:w="5582" w:type="dxa"/>
-          </w:tcPr>
-          <w:p>
-            <w:r>
-              <w:t>- the system used to store animals, clients, and other entity objects</w:t>
-            </w:r>
-          </w:p>
-        </w:tc>
-      </w:tr>
-      <w:tr>
-        <w:tc>
-          <w:tcPr>
-            <w:tcW w:w="1170" w:type="dxa"/>
-          </w:tcPr>
-          <w:p>
-            <w:r>
-              <w:t>C</w:t>
-            </w:r>
-            <w:r>
-              <w:t>N</w:t>
-            </w:r>
-            <w:r>
-              <w:t>-10</w:t>
-            </w:r>
-          </w:p>
-        </w:tc>
-        <w:tc>
-          <w:tcPr>
-            <w:tcW w:w="3361" w:type="dxa"/>
-          </w:tcPr>
-          <w:p>
-            <w:proofErr w:type="spellStart"/>
-            <w:r>
-              <w:t>FileSaver</w:t>
-            </w:r>
-            <w:proofErr w:type="spellEnd"/>
-          </w:p>
-        </w:tc>
-        <w:tc>
-          <w:tcPr>
-            <w:tcW w:w="4277" w:type="dxa"/>
+        </w:tc>
+        <w:tc>
+          <w:tcPr>
+            <w:tcW w:w="3008" w:type="dxa"/>
           </w:tcPr>
           <w:p/>
         </w:tc>
         <w:tc>
           <w:tcPr>
-            <w:tcW w:w="5582" w:type="dxa"/>
+            <w:tcW w:w="4472" w:type="dxa"/>
           </w:tcPr>
           <w:p>
             <w:r>
@@ -2648,4 +2786,16 @@
     </a:ext>
   </a:extLst>
 </a:theme>
+</file>
+
+<file path=customXml/item1.xml><?xml version="1.0" encoding="utf-8"?>
+<b:Sources xmlns:b="http://schemas.openxmlformats.org/officeDocument/2006/bibliography" xmlns="http://schemas.openxmlformats.org/officeDocument/2006/bibliography" SelectedStyle="/APASixthEditionOfficeOnline.xsl" StyleName="APA" Version="6"/>
+</file>
+
+<file path=customXml/itemProps1.xml><?xml version="1.0" encoding="utf-8"?>
+<ds:datastoreItem xmlns:ds="http://schemas.openxmlformats.org/officeDocument/2006/customXml" ds:itemID="{C4038B84-E8D0-BA46-AD84-CAF0C8F3EF41}">
+  <ds:schemaRefs>
+    <ds:schemaRef ds:uri="http://schemas.openxmlformats.org/officeDocument/2006/bibliography"/>
+  </ds:schemaRefs>
+</ds:datastoreItem>
 </file>
</xml_diff>